<commit_message>
added a line Version 3
</commit_message>
<xml_diff>
--- a/SFDC/Commercial Engineering_Change Management Process_v0.1.docx
+++ b/SFDC/Commercial Engineering_Change Management Process_v0.1.docx
@@ -1,6 +1,6 @@
 
 <file path=word/document.xml><?xml version="1.0" encoding="utf-8"?>
-<w:document xmlns:wpc="http://schemas.microsoft.com/office/word/2010/wordprocessingCanvas" xmlns:cx="http://schemas.microsoft.com/office/drawing/2014/chartex" xmlns:cx1="http://schemas.microsoft.com/office/drawing/2015/9/8/chartex" xmlns:cx2="http://schemas.microsoft.com/office/drawing/2015/10/21/chartex" xmlns:cx3="http://schemas.microsoft.com/office/drawing/2016/5/9/chartex" xmlns:cx4="http://schemas.microsoft.com/office/drawing/2016/5/10/chartex" xmlns:cx5="http://schemas.microsoft.com/office/drawing/2016/5/11/chartex" xmlns:cx6="http://schemas.microsoft.com/office/drawing/2016/5/12/chartex" xmlns:cx7="http://schemas.microsoft.com/office/drawing/2016/5/13/chartex" xmlns:cx8="http://schemas.microsoft.com/office/drawing/2016/5/14/chartex" xmlns:mc="http://schemas.openxmlformats.org/markup-compatibility/2006" xmlns:aink="http://schemas.microsoft.com/office/drawing/2016/ink" xmlns:am3d="http://schemas.microsoft.com/office/drawing/2017/model3d" xmlns:o="urn:schemas-microsoft-com:office:office" xmlns:r="http://schemas.openxmlformats.org/officeDocument/2006/relationships" xmlns:m="http://schemas.openxmlformats.org/officeDocument/2006/math" xmlns:v="urn:schemas-microsoft-com:vml" xmlns:wp14="http://schemas.microsoft.com/office/word/2010/wordprocessingDrawing" xmlns:wp="http://schemas.openxmlformats.org/drawingml/2006/wordprocessingDrawing" xmlns:w10="urn:schemas-microsoft-com:office:word" xmlns:w="http://schemas.openxmlformats.org/wordprocessingml/2006/main" xmlns:w14="http://schemas.microsoft.com/office/word/2010/wordml" xmlns:w15="http://schemas.microsoft.com/office/word/2012/wordml" xmlns:w16cex="http://schemas.microsoft.com/office/word/2018/wordml/cex" xmlns:w16cid="http://schemas.microsoft.com/office/word/2016/wordml/cid" xmlns:w16="http://schemas.microsoft.com/office/word/2018/wordml" xmlns:w16sdtdh="http://schemas.microsoft.com/office/word/2020/wordml/sdtdatahash" xmlns:w16se="http://schemas.microsoft.com/office/word/2015/wordml/symex" xmlns:wpg="http://schemas.microsoft.com/office/word/2010/wordprocessingGroup" xmlns:wpi="http://schemas.microsoft.com/office/word/2010/wordprocessingInk" xmlns:wne="http://schemas.microsoft.com/office/word/2006/wordml" xmlns:wps="http://schemas.microsoft.com/office/word/2010/wordprocessingShape" mc:Ignorable="w14 w15 w16se w16cid w16 w16cex w16sdtdh wp14">
+<w:document xmlns:wpc="http://schemas.microsoft.com/office/word/2010/wordprocessingCanvas" xmlns:cx="http://schemas.microsoft.com/office/drawing/2014/chartex" xmlns:cx1="http://schemas.microsoft.com/office/drawing/2015/9/8/chartex" xmlns:cx2="http://schemas.microsoft.com/office/drawing/2015/10/21/chartex" xmlns:cx3="http://schemas.microsoft.com/office/drawing/2016/5/9/chartex" xmlns:cx4="http://schemas.microsoft.com/office/drawing/2016/5/10/chartex" xmlns:cx5="http://schemas.microsoft.com/office/drawing/2016/5/11/chartex" xmlns:cx6="http://schemas.microsoft.com/office/drawing/2016/5/12/chartex" xmlns:cx7="http://schemas.microsoft.com/office/drawing/2016/5/13/chartex" xmlns:cx8="http://schemas.microsoft.com/office/drawing/2016/5/14/chartex" xmlns:mc="http://schemas.openxmlformats.org/markup-compatibility/2006" xmlns:aink="http://schemas.microsoft.com/office/drawing/2016/ink" xmlns:am3d="http://schemas.microsoft.com/office/drawing/2017/model3d" xmlns:o="urn:schemas-microsoft-com:office:office" xmlns:oel="http://schemas.microsoft.com/office/2019/extlst" xmlns:r="http://schemas.openxmlformats.org/officeDocument/2006/relationships" xmlns:m="http://schemas.openxmlformats.org/officeDocument/2006/math" xmlns:v="urn:schemas-microsoft-com:vml" xmlns:wp14="http://schemas.microsoft.com/office/word/2010/wordprocessingDrawing" xmlns:wp="http://schemas.openxmlformats.org/drawingml/2006/wordprocessingDrawing" xmlns:w10="urn:schemas-microsoft-com:office:word" xmlns:w="http://schemas.openxmlformats.org/wordprocessingml/2006/main" xmlns:w14="http://schemas.microsoft.com/office/word/2010/wordml" xmlns:w15="http://schemas.microsoft.com/office/word/2012/wordml" xmlns:w16cex="http://schemas.microsoft.com/office/word/2018/wordml/cex" xmlns:w16cid="http://schemas.microsoft.com/office/word/2016/wordml/cid" xmlns:w16="http://schemas.microsoft.com/office/word/2018/wordml" xmlns:w16du="http://schemas.microsoft.com/office/word/2023/wordml/word16du" xmlns:w16sdtdh="http://schemas.microsoft.com/office/word/2020/wordml/sdtdatahash" xmlns:w16se="http://schemas.microsoft.com/office/word/2015/wordml/symex" xmlns:wpg="http://schemas.microsoft.com/office/word/2010/wordprocessingGroup" xmlns:wpi="http://schemas.microsoft.com/office/word/2010/wordprocessingInk" xmlns:wne="http://schemas.microsoft.com/office/word/2006/wordml" xmlns:wps="http://schemas.microsoft.com/office/word/2010/wordprocessingShape" mc:Ignorable="w14 w15 w16se w16cid w16 w16cex w16sdtdh wp14">
   <w:body>
     <w:bookmarkStart w:id="0" w:name="_Hlk91962896" w:displacedByCustomXml="next"/>
     <w:bookmarkEnd w:id="0" w:displacedByCustomXml="next"/>
@@ -232,7 +232,6 @@
                                   <w:dataBinding w:prefixMappings="xmlns:ns0='http://schemas.openxmlformats.org/package/2006/metadata/core-properties' xmlns:ns1='http://purl.org/dc/elements/1.1/'" w:xpath="/ns0:coreProperties[1]/ns1:title[1]" w:storeItemID="{6C3C8BC8-F283-45AE-878A-BAB7291924A1}"/>
                                   <w:text/>
                                 </w:sdtPr>
-                                <w:sdtEndPr/>
                                 <w:sdtContent>
                                   <w:p>
                                     <w:pPr>
@@ -749,7 +748,7 @@
                                               </a:prstGeom>
                                               <a:extLst>
                                                 <a:ext uri="{FAA26D3D-D897-4be2-8F04-BA451C77F1D7}">
-                                                  <ma14:placeholderFlag xmlns:ma14="http://schemas.microsoft.com/office/mac/drawingml/2011/main" xmlns:w="http://schemas.openxmlformats.org/wordprocessingml/2006/main" xmlns:w10="urn:schemas-microsoft-com:office:word" xmlns:v="urn:schemas-microsoft-com:vml" xmlns:o="urn:schemas-microsoft-com:office:office" xmlns:mv="urn:schemas-microsoft-com:mac:vml" xmlns:mo="http://schemas.microsoft.com/office/mac/office/2008/main" xmlns="" xmlns:lc="http://schemas.openxmlformats.org/drawingml/2006/lockedCanvas" xmlns:oel="http://schemas.microsoft.com/office/2019/extlst"/>
+                                                  <ma14:placeholderFlag xmlns:lc="http://schemas.openxmlformats.org/drawingml/2006/lockedCanvas" xmlns="" xmlns:mo="http://schemas.microsoft.com/office/mac/office/2008/main" xmlns:mv="urn:schemas-microsoft-com:mac:vml" xmlns:o="urn:schemas-microsoft-com:office:office" xmlns:v="urn:schemas-microsoft-com:vml" xmlns:w10="urn:schemas-microsoft-com:office:word" xmlns:w="http://schemas.openxmlformats.org/wordprocessingml/2006/main" xmlns:ma14="http://schemas.microsoft.com/office/mac/drawingml/2011/main"/>
                                                 </a:ext>
                                               </a:extLst>
                                             </pic:spPr>
@@ -947,7 +946,6 @@
                             <w:dataBinding w:prefixMappings="xmlns:ns0='http://schemas.openxmlformats.org/package/2006/metadata/core-properties' xmlns:ns1='http://purl.org/dc/elements/1.1/'" w:xpath="/ns0:coreProperties[1]/ns1:title[1]" w:storeItemID="{6C3C8BC8-F283-45AE-878A-BAB7291924A1}"/>
                             <w:text/>
                           </w:sdtPr>
-                          <w:sdtEndPr/>
                           <w:sdtContent>
                             <w:p>
                               <w:pPr>
@@ -1464,7 +1462,7 @@
                                         </a:prstGeom>
                                         <a:extLst>
                                           <a:ext uri="{FAA26D3D-D897-4be2-8F04-BA451C77F1D7}">
-                                            <ma14:placeholderFlag xmlns:ma14="http://schemas.microsoft.com/office/mac/drawingml/2011/main" xmlns:w="http://schemas.openxmlformats.org/wordprocessingml/2006/main" xmlns:w10="urn:schemas-microsoft-com:office:word" xmlns:v="urn:schemas-microsoft-com:vml" xmlns:o="urn:schemas-microsoft-com:office:office" xmlns:mv="urn:schemas-microsoft-com:mac:vml" xmlns:mo="http://schemas.microsoft.com/office/mac/office/2008/main" xmlns="" xmlns:lc="http://schemas.openxmlformats.org/drawingml/2006/lockedCanvas" xmlns:oel="http://schemas.microsoft.com/office/2019/extlst"/>
+                                            <ma14:placeholderFlag xmlns:lc="http://schemas.openxmlformats.org/drawingml/2006/lockedCanvas" xmlns="" xmlns:mo="http://schemas.microsoft.com/office/mac/office/2008/main" xmlns:mv="urn:schemas-microsoft-com:mac:vml" xmlns:o="urn:schemas-microsoft-com:office:office" xmlns:v="urn:schemas-microsoft-com:vml" xmlns:w10="urn:schemas-microsoft-com:office:word" xmlns:w="http://schemas.openxmlformats.org/wordprocessingml/2006/main" xmlns:ma14="http://schemas.microsoft.com/office/mac/drawingml/2011/main"/>
                                           </a:ext>
                                         </a:extLst>
                                       </pic:spPr>
@@ -1718,7 +1716,6 @@
                                     <w:calendar w:val="gregorian"/>
                                   </w:date>
                                 </w:sdtPr>
-                                <w:sdtEndPr/>
                                 <w:sdtContent>
                                   <w:p>
                                     <w:pPr>
@@ -1784,7 +1781,6 @@
                               <w:calendar w:val="gregorian"/>
                             </w:date>
                           </w:sdtPr>
-                          <w:sdtEndPr/>
                           <w:sdtContent>
                             <w:p>
                               <w:pPr>
@@ -1916,7 +1912,7 @@
                   </wp:anchor>
                 </w:drawing>
               </mc:Choice>
-              <mc:Fallback xmlns:oel="http://schemas.microsoft.com/office/2019/extlst">
+              <mc:Fallback>
                 <w:pict>
                   <v:rect w14:anchorId="65369D4E" id="Rectangle 7" o:spid="_x0000_s1026" style="position:absolute;margin-left:54.3pt;margin-top:485.4pt;width:75.95pt;height:80.6pt;flip:x;z-index:251687936;visibility:visible;mso-wrap-style:square;mso-width-percent:0;mso-height-percent:0;mso-wrap-distance-left:9pt;mso-wrap-distance-top:0;mso-wrap-distance-right:9pt;mso-wrap-distance-bottom:0;mso-position-horizontal:absolute;mso-position-horizontal-relative:text;mso-position-vertical:absolute;mso-position-vertical-relative:text;mso-width-percent:0;mso-height-percent:0;mso-width-relative:page;mso-height-relative:page;v-text-anchor:middle" o:gfxdata="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" fillcolor="#95b3d7 [1940]" strokecolor="#a5a5a5 [2092]" strokeweight="10pt">
                     <v:fill opacity="52428f"/>
@@ -2010,7 +2006,7 @@
                   </wp:anchor>
                 </w:drawing>
               </mc:Choice>
-              <mc:Fallback xmlns:oel="http://schemas.microsoft.com/office/2019/extlst">
+              <mc:Fallback>
                 <w:pict>
                   <v:rect w14:anchorId="1A9EB801" id="Rectangle 8" o:spid="_x0000_s1026" style="position:absolute;margin-left:54.3pt;margin-top:404.7pt;width:75.95pt;height:80.55pt;flip:x;z-index:251688960;visibility:visible;mso-wrap-style:square;mso-width-percent:0;mso-height-percent:0;mso-wrap-distance-left:9pt;mso-wrap-distance-top:0;mso-wrap-distance-right:9pt;mso-wrap-distance-bottom:0;mso-position-horizontal:absolute;mso-position-horizontal-relative:text;mso-position-vertical:absolute;mso-position-vertical-relative:text;mso-width-percent:0;mso-height-percent:0;mso-width-relative:page;mso-height-relative:page;v-text-anchor:middle" o:gfxdata="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" fillcolor="#b8cce4 [1300]" strokecolor="#a5a5a5 [2092]" strokeweight="10pt">
                     <v:fill opacity="32896f"/>
@@ -2104,7 +2100,7 @@
                   </wp:anchor>
                 </w:drawing>
               </mc:Choice>
-              <mc:Fallback xmlns:oel="http://schemas.microsoft.com/office/2019/extlst">
+              <mc:Fallback>
                 <w:pict>
                   <v:rect w14:anchorId="71DA3B77" id="Rectangle 9" o:spid="_x0000_s1026" style="position:absolute;margin-left:-21.7pt;margin-top:404.7pt;width:76pt;height:80.55pt;flip:x;z-index:251689984;visibility:visible;mso-wrap-style:square;mso-width-percent:0;mso-height-percent:0;mso-wrap-distance-left:9pt;mso-wrap-distance-top:0;mso-wrap-distance-right:9pt;mso-wrap-distance-bottom:0;mso-position-horizontal:absolute;mso-position-horizontal-relative:text;mso-position-vertical:absolute;mso-position-vertical-relative:text;mso-width-percent:0;mso-height-percent:0;mso-width-relative:page;mso-height-relative:page;v-text-anchor:middle" o:gfxdata="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" fillcolor="#95b3d7 [1940]" strokecolor="#a5a5a5 [2092]" strokeweight="10pt">
                     <v:fill opacity="52428f"/>
@@ -2198,7 +2194,7 @@
                   </wp:anchor>
                 </w:drawing>
               </mc:Choice>
-              <mc:Fallback xmlns:oel="http://schemas.microsoft.com/office/2019/extlst">
+              <mc:Fallback>
                 <w:pict>
                   <v:rect w14:anchorId="583B8677" id="Rectangle 10" o:spid="_x0000_s1026" style="position:absolute;margin-left:-21.7pt;margin-top:324.1pt;width:76pt;height:80.6pt;flip:x;z-index:251691008;visibility:visible;mso-wrap-style:square;mso-width-percent:0;mso-height-percent:0;mso-wrap-distance-left:9pt;mso-wrap-distance-top:0;mso-wrap-distance-right:9pt;mso-wrap-distance-bottom:0;mso-position-horizontal:absolute;mso-position-horizontal-relative:text;mso-position-vertical:absolute;mso-position-vertical-relative:text;mso-width-percent:0;mso-height-percent:0;mso-width-relative:page;mso-height-relative:page;v-text-anchor:middle" o:gfxdata="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" fillcolor="#b8cce4 [1300]" strokecolor="#a5a5a5 [2092]" strokeweight="10pt">
                     <v:fill opacity="32896f"/>
@@ -2292,7 +2288,7 @@
                   </wp:anchor>
                 </w:drawing>
               </mc:Choice>
-              <mc:Fallback xmlns:oel="http://schemas.microsoft.com/office/2019/extlst">
+              <mc:Fallback>
                 <w:pict>
                   <v:rect w14:anchorId="3930D10F" id="Rectangle 11" o:spid="_x0000_s1026" style="position:absolute;margin-left:-21.7pt;margin-top:485.4pt;width:76pt;height:80.6pt;flip:x;z-index:251692032;visibility:visible;mso-wrap-style:square;mso-width-percent:0;mso-height-percent:0;mso-wrap-distance-left:9pt;mso-wrap-distance-top:0;mso-wrap-distance-right:9pt;mso-wrap-distance-bottom:0;mso-position-horizontal:absolute;mso-position-horizontal-relative:text;mso-position-vertical:absolute;mso-position-vertical-relative:text;mso-width-percent:0;mso-height-percent:0;mso-width-relative:page;mso-height-relative:page;v-text-anchor:middle" o:gfxdata="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" fillcolor="#b8cce4 [1300]" strokecolor="#a5a5a5 [2092]" strokeweight="10pt">
                     <v:fill opacity="32896f"/>
@@ -2386,7 +2382,7 @@
                   </wp:anchor>
                 </w:drawing>
               </mc:Choice>
-              <mc:Fallback xmlns:oel="http://schemas.microsoft.com/office/2019/extlst">
+              <mc:Fallback>
                 <w:pict>
                   <v:rect w14:anchorId="2AD56BAC" id="Rectangle 11" o:spid="_x0000_s1026" style="position:absolute;margin-left:54.25pt;margin-top:564.75pt;width:76pt;height:80.6pt;flip:x;z-index:251680768;visibility:visible;mso-wrap-style:square;mso-width-percent:0;mso-height-percent:0;mso-wrap-distance-left:9pt;mso-wrap-distance-top:0;mso-wrap-distance-right:9pt;mso-wrap-distance-bottom:0;mso-position-horizontal:absolute;mso-position-horizontal-relative:text;mso-position-vertical:absolute;mso-position-vertical-relative:text;mso-width-percent:0;mso-height-percent:0;mso-width-relative:page;mso-height-relative:page;v-text-anchor:middle" o:gfxdata="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" fillcolor="#b8cce4 [1300]" strokecolor="#a5a5a5 [2092]" strokeweight="10pt">
                     <v:fill opacity="32896f"/>
@@ -2649,7 +2645,6 @@
                                     <w:dataBinding w:prefixMappings="xmlns:ns0='http://schemas.openxmlformats.org/package/2006/metadata/core-properties' xmlns:ns1='http://purl.org/dc/elements/1.1/'" w:xpath="/ns0:coreProperties[1]/ns1:creator[1]" w:storeItemID="{6C3C8BC8-F283-45AE-878A-BAB7291924A1}"/>
                                     <w:text/>
                                   </w:sdtPr>
-                                  <w:sdtEndPr/>
                                   <w:sdtContent>
                                     <w:p>
                                       <w:pPr>
@@ -2683,7 +2678,6 @@
                                     <w:dataBinding w:prefixMappings="xmlns:ns0='http://schemas.openxmlformats.org/officeDocument/2006/extended-properties'" w:xpath="/ns0:Properties[1]/ns0:Company[1]" w:storeItemID="{6668398D-A668-4E3E-A5EB-62B293D839F1}"/>
                                     <w:text/>
                                   </w:sdtPr>
-                                  <w:sdtEndPr/>
                                   <w:sdtContent>
                                     <w:p>
                                       <w:pPr>
@@ -2720,7 +2714,6 @@
                                       <w:calendar w:val="gregorian"/>
                                     </w:date>
                                   </w:sdtPr>
-                                  <w:sdtEndPr/>
                                   <w:sdtContent>
                                     <w:p>
                                       <w:pPr>
@@ -2789,7 +2782,6 @@
                               <w:dataBinding w:prefixMappings="xmlns:ns0='http://schemas.openxmlformats.org/package/2006/metadata/core-properties' xmlns:ns1='http://purl.org/dc/elements/1.1/'" w:xpath="/ns0:coreProperties[1]/ns1:creator[1]" w:storeItemID="{6C3C8BC8-F283-45AE-878A-BAB7291924A1}"/>
                               <w:text/>
                             </w:sdtPr>
-                            <w:sdtEndPr/>
                             <w:sdtContent>
                               <w:p>
                                 <w:pPr>
@@ -2823,7 +2815,6 @@
                               <w:dataBinding w:prefixMappings="xmlns:ns0='http://schemas.openxmlformats.org/officeDocument/2006/extended-properties'" w:xpath="/ns0:Properties[1]/ns0:Company[1]" w:storeItemID="{6668398D-A668-4E3E-A5EB-62B293D839F1}"/>
                               <w:text/>
                             </w:sdtPr>
-                            <w:sdtEndPr/>
                             <w:sdtContent>
                               <w:p>
                                 <w:pPr>
@@ -2860,7 +2851,6 @@
                                 <w:calendar w:val="gregorian"/>
                               </w:date>
                             </w:sdtPr>
-                            <w:sdtEndPr/>
                             <w:sdtContent>
                               <w:p>
                                 <w:pPr>
@@ -2916,6 +2906,7 @@
           <w:sz w:val="32"/>
           <w:szCs w:val="32"/>
         </w:rPr>
+        <w:lastRenderedPageBreak/>
         <w:t>Revision history</w:t>
       </w:r>
       <w:bookmarkEnd w:id="1"/>
@@ -3189,6 +3180,12 @@
                 <w:rFonts w:ascii="Times New Roman" w:hAnsi="Times New Roman" w:cs="Times New Roman"/>
               </w:rPr>
             </w:pPr>
+            <w:r>
+              <w:rPr>
+                <w:rFonts w:ascii="Times New Roman" w:hAnsi="Times New Roman" w:cs="Times New Roman"/>
+              </w:rPr>
+              <w:t>0.2</w:t>
+            </w:r>
           </w:p>
         </w:tc>
         <w:tc>
@@ -3202,6 +3199,14 @@
                 <w:rFonts w:ascii="Times New Roman" w:hAnsi="Times New Roman" w:cs="Times New Roman"/>
               </w:rPr>
             </w:pPr>
+            <w:proofErr w:type="spellStart"/>
+            <w:r>
+              <w:rPr>
+                <w:rFonts w:ascii="Times New Roman" w:hAnsi="Times New Roman" w:cs="Times New Roman"/>
+              </w:rPr>
+              <w:t>reviwed</w:t>
+            </w:r>
+            <w:proofErr w:type="spellEnd"/>
           </w:p>
         </w:tc>
       </w:tr>
@@ -4393,6 +4398,15 @@
           <w:color w:val="404040"/>
           <w:sz w:val="40"/>
         </w:rPr>
+        <w:lastRenderedPageBreak/>
+        <w:t xml:space="preserve">Test </w:t>
+      </w:r>
+      <w:r>
+        <w:rPr>
+          <w:rFonts w:ascii="Times New Roman" w:eastAsia="Arial Unicode MS" w:hAnsi="Times New Roman" w:cs="Times New Roman"/>
+          <w:color w:val="404040"/>
+          <w:sz w:val="40"/>
+        </w:rPr>
         <w:t>Policy Reference</w:t>
       </w:r>
     </w:p>
@@ -5221,6 +5235,15 @@
     </w:p>
     <w:sdt>
       <w:sdtPr>
+        <w:rPr>
+          <w:rFonts w:asciiTheme="minorHAnsi" w:eastAsiaTheme="minorHAnsi" w:hAnsiTheme="minorHAnsi" w:cstheme="minorBidi"/>
+          <w:b w:val="0"/>
+          <w:bCs w:val="0"/>
+          <w:color w:val="auto"/>
+          <w:sz w:val="22"/>
+          <w:szCs w:val="22"/>
+          <w:lang w:val="en-GB" w:eastAsia="en-US"/>
+        </w:rPr>
         <w:id w:val="672617131"/>
         <w:docPartObj>
           <w:docPartGallery w:val="Table of Contents"/>
@@ -5229,12 +5252,7 @@
       </w:sdtPr>
       <w:sdtEndPr>
         <w:rPr>
-          <w:rFonts w:asciiTheme="minorHAnsi" w:eastAsiaTheme="minorHAnsi" w:hAnsiTheme="minorHAnsi" w:cstheme="minorBidi"/>
           <w:noProof/>
-          <w:color w:val="auto"/>
-          <w:sz w:val="22"/>
-          <w:szCs w:val="22"/>
-          <w:lang w:val="en-GB" w:eastAsia="en-US"/>
         </w:rPr>
       </w:sdtEndPr>
       <w:sdtContent>
@@ -7228,27 +7246,7 @@
           <w:sz w:val="24"/>
           <w:szCs w:val="24"/>
         </w:rPr>
-        <w:t xml:space="preserve">to the customer’s changing business requirements, and maximizing value whilst reducing incidents, </w:t>
-      </w:r>
-      <w:proofErr w:type="gramStart"/>
-      <w:r>
-        <w:rPr>
-          <w:rFonts w:ascii="Times New Roman" w:eastAsia="Arial Unicode MS" w:hAnsi="Times New Roman" w:cs="Times New Roman"/>
-          <w:color w:val="404040"/>
-          <w:sz w:val="24"/>
-          <w:szCs w:val="24"/>
-        </w:rPr>
-        <w:t>disruption</w:t>
-      </w:r>
-      <w:proofErr w:type="gramEnd"/>
-      <w:r>
-        <w:rPr>
-          <w:rFonts w:ascii="Times New Roman" w:eastAsia="Arial Unicode MS" w:hAnsi="Times New Roman" w:cs="Times New Roman"/>
-          <w:color w:val="404040"/>
-          <w:sz w:val="24"/>
-          <w:szCs w:val="24"/>
-        </w:rPr>
-        <w:t xml:space="preserve"> and re-work.</w:t>
+        <w:t>to the customer’s changing business requirements, and maximizing value whilst reducing incidents, disruption and re-work.</w:t>
       </w:r>
     </w:p>
     <w:p>
@@ -7375,6 +7373,7 @@
         <w:rPr>
           <w:rFonts w:eastAsia="Arial Unicode MS"/>
         </w:rPr>
+        <w:lastRenderedPageBreak/>
         <w:t>Change Management Overview</w:t>
       </w:r>
       <w:bookmarkEnd w:id="7"/>
@@ -7442,27 +7441,7 @@
           <w:sz w:val="24"/>
           <w:szCs w:val="24"/>
         </w:rPr>
-        <w:t xml:space="preserve">Change Management </w:t>
-      </w:r>
-      <w:proofErr w:type="gramStart"/>
-      <w:r>
-        <w:rPr>
-          <w:rFonts w:ascii="Times New Roman" w:hAnsi="Times New Roman" w:cs="Times New Roman"/>
-          <w:color w:val="404040"/>
-          <w:sz w:val="24"/>
-          <w:szCs w:val="24"/>
-        </w:rPr>
-        <w:t>has to</w:t>
-      </w:r>
-      <w:proofErr w:type="gramEnd"/>
-      <w:r>
-        <w:rPr>
-          <w:rFonts w:ascii="Times New Roman" w:hAnsi="Times New Roman" w:cs="Times New Roman"/>
-          <w:color w:val="404040"/>
-          <w:sz w:val="24"/>
-          <w:szCs w:val="24"/>
-        </w:rPr>
-        <w:t xml:space="preserve"> ensure that IT can roll out and prioritize changes efficiently, without negatively impacting customers or agreed service levels. The capability should be designed to understand and minimize risks while making IT changes. </w:t>
+        <w:t xml:space="preserve">Change Management has to ensure that IT can roll out and prioritize changes efficiently, without negatively impacting customers or agreed service levels. The capability should be designed to understand and minimize risks while making IT changes. </w:t>
       </w:r>
     </w:p>
     <w:p>
@@ -7814,6 +7793,7 @@
           <w:sz w:val="24"/>
           <w:szCs w:val="24"/>
         </w:rPr>
+        <w:lastRenderedPageBreak/>
         <w:drawing>
           <wp:inline distT="0" distB="0" distL="0" distR="0" wp14:anchorId="3332C6E6" wp14:editId="619BE9FF">
             <wp:extent cx="3581400" cy="2753702"/>
@@ -8163,25 +8143,7 @@
           <w:sz w:val="24"/>
           <w:szCs w:val="24"/>
         </w:rPr>
-        <w:t xml:space="preserve">All approvals must be obtained prior to the Planned Start </w:t>
-      </w:r>
-      <w:proofErr w:type="gramStart"/>
-      <w:r>
-        <w:rPr>
-          <w:rFonts w:ascii="Times New Roman" w:hAnsi="Times New Roman" w:cs="Times New Roman"/>
-          <w:sz w:val="24"/>
-          <w:szCs w:val="24"/>
-        </w:rPr>
-        <w:t>in order to</w:t>
-      </w:r>
-      <w:proofErr w:type="gramEnd"/>
-      <w:r>
-        <w:rPr>
-          <w:rFonts w:ascii="Times New Roman" w:hAnsi="Times New Roman" w:cs="Times New Roman"/>
-          <w:sz w:val="24"/>
-          <w:szCs w:val="24"/>
-        </w:rPr>
-        <w:t xml:space="preserve"> proceed with implementation of a normal change. </w:t>
+        <w:t xml:space="preserve">All approvals must be obtained prior to the Planned Start in order to proceed with implementation of a normal change. </w:t>
       </w:r>
     </w:p>
     <w:p>
@@ -8270,7 +8232,16 @@
           <w:sz w:val="24"/>
           <w:szCs w:val="24"/>
         </w:rPr>
-        <w:t xml:space="preserve">Emergency Changes are urgent, high priority, time sensitive changes to processes, services, or infrastructure and do not have the same planning or approvals as Normal Changes. Emergency changes are changes that must be implemented immediately to avoid major impact to business and/or to resolve a Major Incident; or there is a critical business need to push the change into production faster than the Normal Change process would accommodate. </w:t>
+        <w:t xml:space="preserve">Emergency Changes are urgent, high priority, time sensitive changes to processes, services, or infrastructure and do not have the same planning or approvals as Normal Changes. Emergency changes are changes that must be implemented immediately to avoid major impact to business and/or to resolve a Major </w:t>
+      </w:r>
+      <w:r>
+        <w:rPr>
+          <w:rFonts w:ascii="Times New Roman" w:hAnsi="Times New Roman" w:cs="Times New Roman"/>
+          <w:sz w:val="24"/>
+          <w:szCs w:val="24"/>
+        </w:rPr>
+        <w:lastRenderedPageBreak/>
+        <w:t xml:space="preserve">Incident; or there is a critical business need to push the change into production faster than the Normal Change process would accommodate. </w:t>
       </w:r>
     </w:p>
     <w:p>
@@ -8714,21 +8685,8 @@
           <w:szCs w:val="24"/>
           <w:lang w:val="en-CA"/>
         </w:rPr>
-        <w:t xml:space="preserve">Below are the 3 risk levels available in </w:t>
-      </w:r>
-      <w:proofErr w:type="gramStart"/>
-      <w:r>
-        <w:rPr>
-          <w:rStyle w:val="normaltextrun"/>
-          <w:rFonts w:ascii="Times New Roman" w:hAnsi="Times New Roman" w:cs="Times New Roman"/>
-          <w:color w:val="000000"/>
-          <w:sz w:val="24"/>
-          <w:szCs w:val="24"/>
-          <w:lang w:val="en-CA"/>
-        </w:rPr>
-        <w:t>TR;</w:t>
-      </w:r>
-      <w:proofErr w:type="gramEnd"/>
+        <w:t>Below are the 3 risk levels available in TR;</w:t>
+      </w:r>
     </w:p>
     <w:p>
       <w:pPr>
@@ -8900,6 +8858,7 @@
                 <w:sz w:val="24"/>
                 <w:szCs w:val="24"/>
               </w:rPr>
+              <w:lastRenderedPageBreak/>
               <w:t>No significant impact on business process, revenue,</w:t>
             </w:r>
             <w:r>
@@ -8924,33 +8883,15 @@
                 <w:sz w:val="24"/>
                 <w:szCs w:val="24"/>
               </w:rPr>
-              <w:t xml:space="preserve"> or </w:t>
-            </w:r>
-            <w:proofErr w:type="gramStart"/>
+              <w:t xml:space="preserve"> or reputation,</w:t>
+            </w:r>
             <w:r>
               <w:rPr>
                 <w:rFonts w:ascii="Times New Roman" w:hAnsi="Times New Roman" w:cs="Times New Roman"/>
                 <w:sz w:val="24"/>
                 <w:szCs w:val="24"/>
               </w:rPr>
-              <w:t>reputation,</w:t>
-            </w:r>
-            <w:r>
-              <w:rPr>
-                <w:rFonts w:ascii="Times New Roman" w:hAnsi="Times New Roman" w:cs="Times New Roman"/>
-                <w:sz w:val="24"/>
-                <w:szCs w:val="24"/>
-              </w:rPr>
-              <w:t xml:space="preserve"> if</w:t>
-            </w:r>
-            <w:proofErr w:type="gramEnd"/>
-            <w:r>
-              <w:rPr>
-                <w:rFonts w:ascii="Times New Roman" w:hAnsi="Times New Roman" w:cs="Times New Roman"/>
-                <w:sz w:val="24"/>
-                <w:szCs w:val="24"/>
-              </w:rPr>
-              <w:t xml:space="preserve"> change fails</w:t>
+              <w:t xml:space="preserve"> if change fails</w:t>
             </w:r>
           </w:p>
         </w:tc>
@@ -8979,6 +8920,7 @@
                 <w:sz w:val="24"/>
                 <w:szCs w:val="24"/>
               </w:rPr>
+              <w:lastRenderedPageBreak/>
               <w:t>Moderate</w:t>
             </w:r>
           </w:p>
@@ -10058,7 +10000,6 @@
         </w:rPr>
         <w:t xml:space="preserve">There are two layers of CAB review in </w:t>
       </w:r>
-      <w:proofErr w:type="gramStart"/>
       <w:r>
         <w:rPr>
           <w:rFonts w:ascii="Times New Roman" w:eastAsia="Arial Unicode MS" w:hAnsi="Times New Roman" w:cs="Times New Roman"/>
@@ -10079,7 +10020,6 @@
         </w:rPr>
         <w:t>;</w:t>
       </w:r>
-      <w:proofErr w:type="gramEnd"/>
     </w:p>
     <w:p>
       <w:pPr>
@@ -10276,20 +10216,8 @@
           <w:szCs w:val="24"/>
           <w:lang w:val="en-CA"/>
         </w:rPr>
-        <w:t xml:space="preserve">CAB Meeting </w:t>
-      </w:r>
-      <w:proofErr w:type="gramStart"/>
-      <w:r>
-        <w:rPr>
-          <w:rFonts w:ascii="Times New Roman" w:eastAsia="Arial Unicode MS" w:hAnsi="Times New Roman" w:cs="Times New Roman"/>
-          <w:color w:val="404040"/>
-          <w:sz w:val="24"/>
-          <w:szCs w:val="24"/>
-          <w:lang w:val="en-CA"/>
-        </w:rPr>
-        <w:t>Timings;</w:t>
-      </w:r>
-      <w:proofErr w:type="gramEnd"/>
+        <w:t>CAB Meeting Timings;</w:t>
+      </w:r>
     </w:p>
     <w:p>
       <w:pPr>
@@ -10558,6 +10486,7 @@
           <w:color w:val="404040"/>
           <w:sz w:val="40"/>
         </w:rPr>
+        <w:lastRenderedPageBreak/>
         <w:drawing>
           <wp:inline distT="0" distB="0" distL="0" distR="0" wp14:anchorId="04623E8E" wp14:editId="23B5BCCE">
             <wp:extent cx="5731510" cy="3223895"/>
@@ -10950,13 +10879,7 @@
         <w:rPr>
           <w:rFonts w:eastAsia="Arial Unicode MS"/>
         </w:rPr>
-        <w:t>L</w:t>
-      </w:r>
-      <w:r>
-        <w:rPr>
-          <w:rFonts w:eastAsia="Arial Unicode MS"/>
-        </w:rPr>
-        <w:t>ead</w:t>
+        <w:t>Lead</w:t>
       </w:r>
       <w:r>
         <w:rPr>
@@ -11400,6 +11323,7 @@
                 <w:sz w:val="24"/>
                 <w:szCs w:val="24"/>
               </w:rPr>
+              <w:lastRenderedPageBreak/>
               <w:t>Minor</w:t>
             </w:r>
           </w:p>
@@ -11925,31 +11849,7 @@
           <w:sz w:val="24"/>
           <w:szCs w:val="24"/>
         </w:rPr>
-        <w:t>needs to be referenced to understand the dependencies and impact assess</w:t>
-      </w:r>
-      <w:r>
-        <w:rPr>
-          <w:rFonts w:ascii="Times New Roman" w:hAnsi="Times New Roman" w:cs="Times New Roman"/>
-          <w:sz w:val="24"/>
-          <w:szCs w:val="24"/>
-        </w:rPr>
-        <w:t xml:space="preserve"> the changes adequately</w:t>
-      </w:r>
-      <w:r>
-        <w:rPr>
-          <w:rFonts w:ascii="Times New Roman" w:hAnsi="Times New Roman" w:cs="Times New Roman"/>
-          <w:sz w:val="24"/>
-          <w:szCs w:val="24"/>
-        </w:rPr>
-        <w:t>.</w:t>
-      </w:r>
-      <w:r>
-        <w:rPr>
-          <w:rFonts w:ascii="Times New Roman" w:hAnsi="Times New Roman" w:cs="Times New Roman"/>
-          <w:sz w:val="24"/>
-          <w:szCs w:val="24"/>
-        </w:rPr>
-        <w:t xml:space="preserve"> Also, </w:t>
+        <w:t xml:space="preserve">needs to be referenced to understand the dependencies and impact assess the changes adequately. Also, </w:t>
       </w:r>
       <w:r>
         <w:rPr>
@@ -12151,13 +12051,7 @@
         <w:t>.</w:t>
       </w:r>
       <w:r>
-        <w:t xml:space="preserve"> </w:t>
-      </w:r>
-      <w:r>
-        <w:t xml:space="preserve">Specific guidance on how to use the Implementation plan is available in the form of Tool tip within the template itself. If in doubt, please speak to E&amp;D team to clarity. </w:t>
-      </w:r>
-      <w:r>
-        <w:t>The implementation plan also includes relevant sections for roll back, implementation &amp; escalation contacts, please do not miss to complete those details as well. Changes will not be approved if the implementation plan / Tip sheet is not accurate and complete.</w:t>
+        <w:t xml:space="preserve"> Specific guidance on how to use the Implementation plan is available in the form of Tool tip within the template itself. If in doubt, please speak to E&amp;D team to clarity. The implementation plan also includes relevant sections for roll back, implementation &amp; escalation contacts, please do not miss to complete those details as well. Changes will not be approved if the implementation plan / Tip sheet is not accurate and complete.</w:t>
       </w:r>
     </w:p>
     <w:p>
@@ -12209,15 +12103,7 @@
         <w:textAlignment w:val="baseline"/>
       </w:pPr>
       <w:r>
-        <w:t xml:space="preserve">Once approved, depending on the risk level, ‘Moderate’ &amp; ‘Major’ changes </w:t>
-      </w:r>
-      <w:proofErr w:type="gramStart"/>
-      <w:r>
-        <w:t>have to</w:t>
-      </w:r>
-      <w:proofErr w:type="gramEnd"/>
-      <w:r>
-        <w:t xml:space="preserve"> be represented in the TR CAB.</w:t>
+        <w:t>Once approved, depending on the risk level, ‘Moderate’ &amp; ‘Major’ changes have to be represented in the TR CAB.</w:t>
       </w:r>
     </w:p>
     <w:p>
@@ -12268,13 +12154,8 @@
       <w:r>
         <w:t xml:space="preserve">All issues encountered during the implementation and technical validation </w:t>
       </w:r>
-      <w:proofErr w:type="gramStart"/>
-      <w:r>
-        <w:t>has to</w:t>
-      </w:r>
-      <w:proofErr w:type="gramEnd"/>
-      <w:r>
-        <w:t xml:space="preserve"> be logged in JIRA.</w:t>
+      <w:r>
+        <w:t>has to be logged in JIRA.</w:t>
       </w:r>
       <w:r>
         <w:t xml:space="preserve"> </w:t>
@@ -13072,6 +12953,7 @@
                 <w:sz w:val="24"/>
                 <w:szCs w:val="24"/>
               </w:rPr>
+              <w:lastRenderedPageBreak/>
               <w:t>2.</w:t>
             </w:r>
           </w:p>
@@ -15639,17 +15521,7 @@
                 <w:szCs w:val="24"/>
                 <w:highlight w:val="yellow"/>
               </w:rPr>
-              <w:t>Request_Review_Checklist_v1.0</w:t>
-            </w:r>
-            <w:r>
-              <w:rPr>
-                <w:rFonts w:ascii="Times New Roman" w:eastAsia="Arial Unicode MS" w:hAnsi="Times New Roman" w:cs="Times New Roman"/>
-                <w:color w:val="404040"/>
-                <w:sz w:val="24"/>
-                <w:szCs w:val="24"/>
-                <w:highlight w:val="yellow"/>
-              </w:rPr>
-              <w:t>.xls</w:t>
+              <w:t>Request_Review_Checklist_v1.0.xls</w:t>
             </w:r>
           </w:p>
         </w:tc>
@@ -15875,7 +15747,6 @@
                 <w:sz w:val="24"/>
                 <w:szCs w:val="24"/>
               </w:rPr>
-              <w:lastRenderedPageBreak/>
               <w:t>Release Calendar</w:t>
             </w:r>
           </w:p>
@@ -16123,7 +15994,7 @@
 </file>
 
 <file path=word/endnotes.xml><?xml version="1.0" encoding="utf-8"?>
-<w:endnotes xmlns:wpc="http://schemas.microsoft.com/office/word/2010/wordprocessingCanvas" xmlns:cx="http://schemas.microsoft.com/office/drawing/2014/chartex" xmlns:cx1="http://schemas.microsoft.com/office/drawing/2015/9/8/chartex" xmlns:cx2="http://schemas.microsoft.com/office/drawing/2015/10/21/chartex" xmlns:cx3="http://schemas.microsoft.com/office/drawing/2016/5/9/chartex" xmlns:cx4="http://schemas.microsoft.com/office/drawing/2016/5/10/chartex" xmlns:cx5="http://schemas.microsoft.com/office/drawing/2016/5/11/chartex" xmlns:cx6="http://schemas.microsoft.com/office/drawing/2016/5/12/chartex" xmlns:cx7="http://schemas.microsoft.com/office/drawing/2016/5/13/chartex" xmlns:cx8="http://schemas.microsoft.com/office/drawing/2016/5/14/chartex" xmlns:mc="http://schemas.openxmlformats.org/markup-compatibility/2006" xmlns:aink="http://schemas.microsoft.com/office/drawing/2016/ink" xmlns:am3d="http://schemas.microsoft.com/office/drawing/2017/model3d" xmlns:o="urn:schemas-microsoft-com:office:office" xmlns:r="http://schemas.openxmlformats.org/officeDocument/2006/relationships" xmlns:m="http://schemas.openxmlformats.org/officeDocument/2006/math" xmlns:v="urn:schemas-microsoft-com:vml" xmlns:wp14="http://schemas.microsoft.com/office/word/2010/wordprocessingDrawing" xmlns:wp="http://schemas.openxmlformats.org/drawingml/2006/wordprocessingDrawing" xmlns:w10="urn:schemas-microsoft-com:office:word" xmlns:w="http://schemas.openxmlformats.org/wordprocessingml/2006/main" xmlns:w14="http://schemas.microsoft.com/office/word/2010/wordml" xmlns:w15="http://schemas.microsoft.com/office/word/2012/wordml" xmlns:w16cex="http://schemas.microsoft.com/office/word/2018/wordml/cex" xmlns:w16cid="http://schemas.microsoft.com/office/word/2016/wordml/cid" xmlns:w16="http://schemas.microsoft.com/office/word/2018/wordml" xmlns:w16sdtdh="http://schemas.microsoft.com/office/word/2020/wordml/sdtdatahash" xmlns:w16se="http://schemas.microsoft.com/office/word/2015/wordml/symex" xmlns:wpg="http://schemas.microsoft.com/office/word/2010/wordprocessingGroup" xmlns:wpi="http://schemas.microsoft.com/office/word/2010/wordprocessingInk" xmlns:wne="http://schemas.microsoft.com/office/word/2006/wordml" xmlns:wps="http://schemas.microsoft.com/office/word/2010/wordprocessingShape" mc:Ignorable="w14 w15 w16se w16cid w16 w16cex w16sdtdh wp14">
+<w:endnotes xmlns:wpc="http://schemas.microsoft.com/office/word/2010/wordprocessingCanvas" xmlns:cx="http://schemas.microsoft.com/office/drawing/2014/chartex" xmlns:cx1="http://schemas.microsoft.com/office/drawing/2015/9/8/chartex" xmlns:cx2="http://schemas.microsoft.com/office/drawing/2015/10/21/chartex" xmlns:cx3="http://schemas.microsoft.com/office/drawing/2016/5/9/chartex" xmlns:cx4="http://schemas.microsoft.com/office/drawing/2016/5/10/chartex" xmlns:cx5="http://schemas.microsoft.com/office/drawing/2016/5/11/chartex" xmlns:cx6="http://schemas.microsoft.com/office/drawing/2016/5/12/chartex" xmlns:cx7="http://schemas.microsoft.com/office/drawing/2016/5/13/chartex" xmlns:cx8="http://schemas.microsoft.com/office/drawing/2016/5/14/chartex" xmlns:mc="http://schemas.openxmlformats.org/markup-compatibility/2006" xmlns:aink="http://schemas.microsoft.com/office/drawing/2016/ink" xmlns:am3d="http://schemas.microsoft.com/office/drawing/2017/model3d" xmlns:o="urn:schemas-microsoft-com:office:office" xmlns:oel="http://schemas.microsoft.com/office/2019/extlst" xmlns:r="http://schemas.openxmlformats.org/officeDocument/2006/relationships" xmlns:m="http://schemas.openxmlformats.org/officeDocument/2006/math" xmlns:v="urn:schemas-microsoft-com:vml" xmlns:wp14="http://schemas.microsoft.com/office/word/2010/wordprocessingDrawing" xmlns:wp="http://schemas.openxmlformats.org/drawingml/2006/wordprocessingDrawing" xmlns:w10="urn:schemas-microsoft-com:office:word" xmlns:w="http://schemas.openxmlformats.org/wordprocessingml/2006/main" xmlns:w14="http://schemas.microsoft.com/office/word/2010/wordml" xmlns:w15="http://schemas.microsoft.com/office/word/2012/wordml" xmlns:w16cex="http://schemas.microsoft.com/office/word/2018/wordml/cex" xmlns:w16cid="http://schemas.microsoft.com/office/word/2016/wordml/cid" xmlns:w16="http://schemas.microsoft.com/office/word/2018/wordml" xmlns:w16du="http://schemas.microsoft.com/office/word/2023/wordml/word16du" xmlns:w16sdtdh="http://schemas.microsoft.com/office/word/2020/wordml/sdtdatahash" xmlns:w16se="http://schemas.microsoft.com/office/word/2015/wordml/symex" xmlns:wpg="http://schemas.microsoft.com/office/word/2010/wordprocessingGroup" xmlns:wpi="http://schemas.microsoft.com/office/word/2010/wordprocessingInk" xmlns:wne="http://schemas.microsoft.com/office/word/2006/wordml" xmlns:wps="http://schemas.microsoft.com/office/word/2010/wordprocessingShape" mc:Ignorable="w14 w15 w16se w16cid w16 w16cex w16sdtdh wp14">
   <w:endnote w:type="separator" w:id="-1">
     <w:p>
       <w:pPr>
@@ -16148,7 +16019,7 @@
 </file>
 
 <file path=word/footer1.xml><?xml version="1.0" encoding="utf-8"?>
-<w:ftr xmlns:wpc="http://schemas.microsoft.com/office/word/2010/wordprocessingCanvas" xmlns:cx="http://schemas.microsoft.com/office/drawing/2014/chartex" xmlns:cx1="http://schemas.microsoft.com/office/drawing/2015/9/8/chartex" xmlns:cx2="http://schemas.microsoft.com/office/drawing/2015/10/21/chartex" xmlns:cx3="http://schemas.microsoft.com/office/drawing/2016/5/9/chartex" xmlns:cx4="http://schemas.microsoft.com/office/drawing/2016/5/10/chartex" xmlns:cx5="http://schemas.microsoft.com/office/drawing/2016/5/11/chartex" xmlns:cx6="http://schemas.microsoft.com/office/drawing/2016/5/12/chartex" xmlns:cx7="http://schemas.microsoft.com/office/drawing/2016/5/13/chartex" xmlns:cx8="http://schemas.microsoft.com/office/drawing/2016/5/14/chartex" xmlns:mc="http://schemas.openxmlformats.org/markup-compatibility/2006" xmlns:aink="http://schemas.microsoft.com/office/drawing/2016/ink" xmlns:am3d="http://schemas.microsoft.com/office/drawing/2017/model3d" xmlns:o="urn:schemas-microsoft-com:office:office" xmlns:r="http://schemas.openxmlformats.org/officeDocument/2006/relationships" xmlns:m="http://schemas.openxmlformats.org/officeDocument/2006/math" xmlns:v="urn:schemas-microsoft-com:vml" xmlns:wp14="http://schemas.microsoft.com/office/word/2010/wordprocessingDrawing" xmlns:wp="http://schemas.openxmlformats.org/drawingml/2006/wordprocessingDrawing" xmlns:w10="urn:schemas-microsoft-com:office:word" xmlns:w="http://schemas.openxmlformats.org/wordprocessingml/2006/main" xmlns:w14="http://schemas.microsoft.com/office/word/2010/wordml" xmlns:w15="http://schemas.microsoft.com/office/word/2012/wordml" xmlns:w16cex="http://schemas.microsoft.com/office/word/2018/wordml/cex" xmlns:w16cid="http://schemas.microsoft.com/office/word/2016/wordml/cid" xmlns:w16="http://schemas.microsoft.com/office/word/2018/wordml" xmlns:w16sdtdh="http://schemas.microsoft.com/office/word/2020/wordml/sdtdatahash" xmlns:w16se="http://schemas.microsoft.com/office/word/2015/wordml/symex" xmlns:wpg="http://schemas.microsoft.com/office/word/2010/wordprocessingGroup" xmlns:wpi="http://schemas.microsoft.com/office/word/2010/wordprocessingInk" xmlns:wne="http://schemas.microsoft.com/office/word/2006/wordml" xmlns:wps="http://schemas.microsoft.com/office/word/2010/wordprocessingShape" mc:Ignorable="w14 w15 w16se w16cid w16 w16cex w16sdtdh wp14">
+<w:ftr xmlns:wpc="http://schemas.microsoft.com/office/word/2010/wordprocessingCanvas" xmlns:cx="http://schemas.microsoft.com/office/drawing/2014/chartex" xmlns:cx1="http://schemas.microsoft.com/office/drawing/2015/9/8/chartex" xmlns:cx2="http://schemas.microsoft.com/office/drawing/2015/10/21/chartex" xmlns:cx3="http://schemas.microsoft.com/office/drawing/2016/5/9/chartex" xmlns:cx4="http://schemas.microsoft.com/office/drawing/2016/5/10/chartex" xmlns:cx5="http://schemas.microsoft.com/office/drawing/2016/5/11/chartex" xmlns:cx6="http://schemas.microsoft.com/office/drawing/2016/5/12/chartex" xmlns:cx7="http://schemas.microsoft.com/office/drawing/2016/5/13/chartex" xmlns:cx8="http://schemas.microsoft.com/office/drawing/2016/5/14/chartex" xmlns:mc="http://schemas.openxmlformats.org/markup-compatibility/2006" xmlns:aink="http://schemas.microsoft.com/office/drawing/2016/ink" xmlns:am3d="http://schemas.microsoft.com/office/drawing/2017/model3d" xmlns:o="urn:schemas-microsoft-com:office:office" xmlns:oel="http://schemas.microsoft.com/office/2019/extlst" xmlns:r="http://schemas.openxmlformats.org/officeDocument/2006/relationships" xmlns:m="http://schemas.openxmlformats.org/officeDocument/2006/math" xmlns:v="urn:schemas-microsoft-com:vml" xmlns:wp14="http://schemas.microsoft.com/office/word/2010/wordprocessingDrawing" xmlns:wp="http://schemas.openxmlformats.org/drawingml/2006/wordprocessingDrawing" xmlns:w10="urn:schemas-microsoft-com:office:word" xmlns:w="http://schemas.openxmlformats.org/wordprocessingml/2006/main" xmlns:w14="http://schemas.microsoft.com/office/word/2010/wordml" xmlns:w15="http://schemas.microsoft.com/office/word/2012/wordml" xmlns:w16cex="http://schemas.microsoft.com/office/word/2018/wordml/cex" xmlns:w16cid="http://schemas.microsoft.com/office/word/2016/wordml/cid" xmlns:w16="http://schemas.microsoft.com/office/word/2018/wordml" xmlns:w16du="http://schemas.microsoft.com/office/word/2023/wordml/word16du" xmlns:w16sdtdh="http://schemas.microsoft.com/office/word/2020/wordml/sdtdatahash" xmlns:w16se="http://schemas.microsoft.com/office/word/2015/wordml/symex" xmlns:wpg="http://schemas.microsoft.com/office/word/2010/wordprocessingGroup" xmlns:wpi="http://schemas.microsoft.com/office/word/2010/wordprocessingInk" xmlns:wne="http://schemas.microsoft.com/office/word/2006/wordml" xmlns:wps="http://schemas.microsoft.com/office/word/2010/wordprocessingShape" mc:Ignorable="w14 w15 w16se w16cid w16 w16cex w16sdtdh wp14">
   <w:tbl>
     <w:tblPr>
       <w:tblW w:w="0" w:type="auto"/>
@@ -16226,7 +16097,7 @@
                   </a:prstGeom>
                   <a:extLst>
                     <a:ext uri="{FAA26D3D-D897-4be2-8F04-BA451C77F1D7}">
-                      <ma14:placeholderFlag xmlns="" xmlns:mo="http://schemas.microsoft.com/office/mac/office/2008/main" xmlns:mv="urn:schemas-microsoft-com:mac:vml" xmlns:o="urn:schemas-microsoft-com:office:office" xmlns:v="urn:schemas-microsoft-com:vml" xmlns:w10="urn:schemas-microsoft-com:office:word" xmlns:w="http://schemas.openxmlformats.org/wordprocessingml/2006/main" xmlns:ma14="http://schemas.microsoft.com/office/mac/drawingml/2011/main" xmlns:oel="http://schemas.microsoft.com/office/2019/extlst"/>
+                      <ma14:placeholderFlag xmlns:ma14="http://schemas.microsoft.com/office/mac/drawingml/2011/main" xmlns:w="http://schemas.openxmlformats.org/wordprocessingml/2006/main" xmlns:w10="urn:schemas-microsoft-com:office:word" xmlns:v="urn:schemas-microsoft-com:vml" xmlns:o="urn:schemas-microsoft-com:office:office" xmlns:mv="urn:schemas-microsoft-com:mac:vml" xmlns:mo="http://schemas.microsoft.com/office/mac/office/2008/main" xmlns=""/>
                     </a:ext>
                   </a:extLst>
                 </pic:spPr>
@@ -16272,7 +16143,7 @@
 </file>
 
 <file path=word/footnotes.xml><?xml version="1.0" encoding="utf-8"?>
-<w:footnotes xmlns:wpc="http://schemas.microsoft.com/office/word/2010/wordprocessingCanvas" xmlns:cx="http://schemas.microsoft.com/office/drawing/2014/chartex" xmlns:cx1="http://schemas.microsoft.com/office/drawing/2015/9/8/chartex" xmlns:cx2="http://schemas.microsoft.com/office/drawing/2015/10/21/chartex" xmlns:cx3="http://schemas.microsoft.com/office/drawing/2016/5/9/chartex" xmlns:cx4="http://schemas.microsoft.com/office/drawing/2016/5/10/chartex" xmlns:cx5="http://schemas.microsoft.com/office/drawing/2016/5/11/chartex" xmlns:cx6="http://schemas.microsoft.com/office/drawing/2016/5/12/chartex" xmlns:cx7="http://schemas.microsoft.com/office/drawing/2016/5/13/chartex" xmlns:cx8="http://schemas.microsoft.com/office/drawing/2016/5/14/chartex" xmlns:mc="http://schemas.openxmlformats.org/markup-compatibility/2006" xmlns:aink="http://schemas.microsoft.com/office/drawing/2016/ink" xmlns:am3d="http://schemas.microsoft.com/office/drawing/2017/model3d" xmlns:o="urn:schemas-microsoft-com:office:office" xmlns:r="http://schemas.openxmlformats.org/officeDocument/2006/relationships" xmlns:m="http://schemas.openxmlformats.org/officeDocument/2006/math" xmlns:v="urn:schemas-microsoft-com:vml" xmlns:wp14="http://schemas.microsoft.com/office/word/2010/wordprocessingDrawing" xmlns:wp="http://schemas.openxmlformats.org/drawingml/2006/wordprocessingDrawing" xmlns:w10="urn:schemas-microsoft-com:office:word" xmlns:w="http://schemas.openxmlformats.org/wordprocessingml/2006/main" xmlns:w14="http://schemas.microsoft.com/office/word/2010/wordml" xmlns:w15="http://schemas.microsoft.com/office/word/2012/wordml" xmlns:w16cex="http://schemas.microsoft.com/office/word/2018/wordml/cex" xmlns:w16cid="http://schemas.microsoft.com/office/word/2016/wordml/cid" xmlns:w16="http://schemas.microsoft.com/office/word/2018/wordml" xmlns:w16sdtdh="http://schemas.microsoft.com/office/word/2020/wordml/sdtdatahash" xmlns:w16se="http://schemas.microsoft.com/office/word/2015/wordml/symex" xmlns:wpg="http://schemas.microsoft.com/office/word/2010/wordprocessingGroup" xmlns:wpi="http://schemas.microsoft.com/office/word/2010/wordprocessingInk" xmlns:wne="http://schemas.microsoft.com/office/word/2006/wordml" xmlns:wps="http://schemas.microsoft.com/office/word/2010/wordprocessingShape" mc:Ignorable="w14 w15 w16se w16cid w16 w16cex w16sdtdh wp14">
+<w:footnotes xmlns:wpc="http://schemas.microsoft.com/office/word/2010/wordprocessingCanvas" xmlns:cx="http://schemas.microsoft.com/office/drawing/2014/chartex" xmlns:cx1="http://schemas.microsoft.com/office/drawing/2015/9/8/chartex" xmlns:cx2="http://schemas.microsoft.com/office/drawing/2015/10/21/chartex" xmlns:cx3="http://schemas.microsoft.com/office/drawing/2016/5/9/chartex" xmlns:cx4="http://schemas.microsoft.com/office/drawing/2016/5/10/chartex" xmlns:cx5="http://schemas.microsoft.com/office/drawing/2016/5/11/chartex" xmlns:cx6="http://schemas.microsoft.com/office/drawing/2016/5/12/chartex" xmlns:cx7="http://schemas.microsoft.com/office/drawing/2016/5/13/chartex" xmlns:cx8="http://schemas.microsoft.com/office/drawing/2016/5/14/chartex" xmlns:mc="http://schemas.openxmlformats.org/markup-compatibility/2006" xmlns:aink="http://schemas.microsoft.com/office/drawing/2016/ink" xmlns:am3d="http://schemas.microsoft.com/office/drawing/2017/model3d" xmlns:o="urn:schemas-microsoft-com:office:office" xmlns:oel="http://schemas.microsoft.com/office/2019/extlst" xmlns:r="http://schemas.openxmlformats.org/officeDocument/2006/relationships" xmlns:m="http://schemas.openxmlformats.org/officeDocument/2006/math" xmlns:v="urn:schemas-microsoft-com:vml" xmlns:wp14="http://schemas.microsoft.com/office/word/2010/wordprocessingDrawing" xmlns:wp="http://schemas.openxmlformats.org/drawingml/2006/wordprocessingDrawing" xmlns:w10="urn:schemas-microsoft-com:office:word" xmlns:w="http://schemas.openxmlformats.org/wordprocessingml/2006/main" xmlns:w14="http://schemas.microsoft.com/office/word/2010/wordml" xmlns:w15="http://schemas.microsoft.com/office/word/2012/wordml" xmlns:w16cex="http://schemas.microsoft.com/office/word/2018/wordml/cex" xmlns:w16cid="http://schemas.microsoft.com/office/word/2016/wordml/cid" xmlns:w16="http://schemas.microsoft.com/office/word/2018/wordml" xmlns:w16du="http://schemas.microsoft.com/office/word/2023/wordml/word16du" xmlns:w16sdtdh="http://schemas.microsoft.com/office/word/2020/wordml/sdtdatahash" xmlns:w16se="http://schemas.microsoft.com/office/word/2015/wordml/symex" xmlns:wpg="http://schemas.microsoft.com/office/word/2010/wordprocessingGroup" xmlns:wpi="http://schemas.microsoft.com/office/word/2010/wordprocessingInk" xmlns:wne="http://schemas.microsoft.com/office/word/2006/wordml" xmlns:wps="http://schemas.microsoft.com/office/word/2010/wordprocessingShape" mc:Ignorable="w14 w15 w16se w16cid w16 w16cex w16sdtdh wp14">
   <w:footnote w:type="separator" w:id="-1">
     <w:p>
       <w:pPr>
@@ -16297,7 +16168,7 @@
 </file>
 
 <file path=word/header1.xml><?xml version="1.0" encoding="utf-8"?>
-<w:hdr xmlns:wpc="http://schemas.microsoft.com/office/word/2010/wordprocessingCanvas" xmlns:cx="http://schemas.microsoft.com/office/drawing/2014/chartex" xmlns:cx1="http://schemas.microsoft.com/office/drawing/2015/9/8/chartex" xmlns:cx2="http://schemas.microsoft.com/office/drawing/2015/10/21/chartex" xmlns:cx3="http://schemas.microsoft.com/office/drawing/2016/5/9/chartex" xmlns:cx4="http://schemas.microsoft.com/office/drawing/2016/5/10/chartex" xmlns:cx5="http://schemas.microsoft.com/office/drawing/2016/5/11/chartex" xmlns:cx6="http://schemas.microsoft.com/office/drawing/2016/5/12/chartex" xmlns:cx7="http://schemas.microsoft.com/office/drawing/2016/5/13/chartex" xmlns:cx8="http://schemas.microsoft.com/office/drawing/2016/5/14/chartex" xmlns:mc="http://schemas.openxmlformats.org/markup-compatibility/2006" xmlns:aink="http://schemas.microsoft.com/office/drawing/2016/ink" xmlns:am3d="http://schemas.microsoft.com/office/drawing/2017/model3d" xmlns:o="urn:schemas-microsoft-com:office:office" xmlns:r="http://schemas.openxmlformats.org/officeDocument/2006/relationships" xmlns:m="http://schemas.openxmlformats.org/officeDocument/2006/math" xmlns:v="urn:schemas-microsoft-com:vml" xmlns:wp14="http://schemas.microsoft.com/office/word/2010/wordprocessingDrawing" xmlns:wp="http://schemas.openxmlformats.org/drawingml/2006/wordprocessingDrawing" xmlns:w10="urn:schemas-microsoft-com:office:word" xmlns:w="http://schemas.openxmlformats.org/wordprocessingml/2006/main" xmlns:w14="http://schemas.microsoft.com/office/word/2010/wordml" xmlns:w15="http://schemas.microsoft.com/office/word/2012/wordml" xmlns:w16cex="http://schemas.microsoft.com/office/word/2018/wordml/cex" xmlns:w16cid="http://schemas.microsoft.com/office/word/2016/wordml/cid" xmlns:w16="http://schemas.microsoft.com/office/word/2018/wordml" xmlns:w16sdtdh="http://schemas.microsoft.com/office/word/2020/wordml/sdtdatahash" xmlns:w16se="http://schemas.microsoft.com/office/word/2015/wordml/symex" xmlns:wpg="http://schemas.microsoft.com/office/word/2010/wordprocessingGroup" xmlns:wpi="http://schemas.microsoft.com/office/word/2010/wordprocessingInk" xmlns:wne="http://schemas.microsoft.com/office/word/2006/wordml" xmlns:wps="http://schemas.microsoft.com/office/word/2010/wordprocessingShape" mc:Ignorable="w14 w15 w16se w16cid w16 w16cex w16sdtdh wp14">
+<w:hdr xmlns:wpc="http://schemas.microsoft.com/office/word/2010/wordprocessingCanvas" xmlns:cx="http://schemas.microsoft.com/office/drawing/2014/chartex" xmlns:cx1="http://schemas.microsoft.com/office/drawing/2015/9/8/chartex" xmlns:cx2="http://schemas.microsoft.com/office/drawing/2015/10/21/chartex" xmlns:cx3="http://schemas.microsoft.com/office/drawing/2016/5/9/chartex" xmlns:cx4="http://schemas.microsoft.com/office/drawing/2016/5/10/chartex" xmlns:cx5="http://schemas.microsoft.com/office/drawing/2016/5/11/chartex" xmlns:cx6="http://schemas.microsoft.com/office/drawing/2016/5/12/chartex" xmlns:cx7="http://schemas.microsoft.com/office/drawing/2016/5/13/chartex" xmlns:cx8="http://schemas.microsoft.com/office/drawing/2016/5/14/chartex" xmlns:mc="http://schemas.openxmlformats.org/markup-compatibility/2006" xmlns:aink="http://schemas.microsoft.com/office/drawing/2016/ink" xmlns:am3d="http://schemas.microsoft.com/office/drawing/2017/model3d" xmlns:o="urn:schemas-microsoft-com:office:office" xmlns:oel="http://schemas.microsoft.com/office/2019/extlst" xmlns:r="http://schemas.openxmlformats.org/officeDocument/2006/relationships" xmlns:m="http://schemas.openxmlformats.org/officeDocument/2006/math" xmlns:v="urn:schemas-microsoft-com:vml" xmlns:wp14="http://schemas.microsoft.com/office/word/2010/wordprocessingDrawing" xmlns:wp="http://schemas.openxmlformats.org/drawingml/2006/wordprocessingDrawing" xmlns:w10="urn:schemas-microsoft-com:office:word" xmlns:w="http://schemas.openxmlformats.org/wordprocessingml/2006/main" xmlns:w14="http://schemas.microsoft.com/office/word/2010/wordml" xmlns:w15="http://schemas.microsoft.com/office/word/2012/wordml" xmlns:w16cex="http://schemas.microsoft.com/office/word/2018/wordml/cex" xmlns:w16cid="http://schemas.microsoft.com/office/word/2016/wordml/cid" xmlns:w16="http://schemas.microsoft.com/office/word/2018/wordml" xmlns:w16du="http://schemas.microsoft.com/office/word/2023/wordml/word16du" xmlns:w16sdtdh="http://schemas.microsoft.com/office/word/2020/wordml/sdtdatahash" xmlns:w16se="http://schemas.microsoft.com/office/word/2015/wordml/symex" xmlns:wpg="http://schemas.microsoft.com/office/word/2010/wordprocessingGroup" xmlns:wpi="http://schemas.microsoft.com/office/word/2010/wordprocessingInk" xmlns:wne="http://schemas.microsoft.com/office/word/2006/wordml" xmlns:wps="http://schemas.microsoft.com/office/word/2010/wordprocessingShape" mc:Ignorable="w14 w15 w16se w16cid w16 w16cex w16sdtdh wp14">
   <w:p>
     <w:pPr>
       <w:pStyle w:val="Header"/>
@@ -16321,7 +16192,6 @@
           <w:docPartUnique/>
         </w:docPartObj>
       </w:sdtPr>
-      <w:sdtEndPr/>
       <w:sdtContent>
         <w:r>
           <w:rPr>
@@ -16580,7 +16450,6 @@
         <w:dataBinding w:prefixMappings="xmlns:ns0='http://schemas.openxmlformats.org/package/2006/metadata/core-properties' xmlns:ns1='http://purl.org/dc/elements/1.1/'" w:xpath="/ns0:coreProperties[1]/ns1:title[1]" w:storeItemID="{6C3C8BC8-F283-45AE-878A-BAB7291924A1}"/>
         <w:text/>
       </w:sdtPr>
-      <w:sdtEndPr/>
       <w:sdtContent>
         <w:r>
           <w:rPr>
@@ -16618,7 +16487,7 @@
 </file>
 
 <file path=word/numbering.xml><?xml version="1.0" encoding="utf-8"?>
-<w:numbering xmlns:wpc="http://schemas.microsoft.com/office/word/2010/wordprocessingCanvas" xmlns:cx="http://schemas.microsoft.com/office/drawing/2014/chartex" xmlns:cx1="http://schemas.microsoft.com/office/drawing/2015/9/8/chartex" xmlns:cx2="http://schemas.microsoft.com/office/drawing/2015/10/21/chartex" xmlns:cx3="http://schemas.microsoft.com/office/drawing/2016/5/9/chartex" xmlns:cx4="http://schemas.microsoft.com/office/drawing/2016/5/10/chartex" xmlns:cx5="http://schemas.microsoft.com/office/drawing/2016/5/11/chartex" xmlns:cx6="http://schemas.microsoft.com/office/drawing/2016/5/12/chartex" xmlns:cx7="http://schemas.microsoft.com/office/drawing/2016/5/13/chartex" xmlns:cx8="http://schemas.microsoft.com/office/drawing/2016/5/14/chartex" xmlns:mc="http://schemas.openxmlformats.org/markup-compatibility/2006" xmlns:aink="http://schemas.microsoft.com/office/drawing/2016/ink" xmlns:am3d="http://schemas.microsoft.com/office/drawing/2017/model3d" xmlns:o="urn:schemas-microsoft-com:office:office" xmlns:r="http://schemas.openxmlformats.org/officeDocument/2006/relationships" xmlns:m="http://schemas.openxmlformats.org/officeDocument/2006/math" xmlns:v="urn:schemas-microsoft-com:vml" xmlns:wp14="http://schemas.microsoft.com/office/word/2010/wordprocessingDrawing" xmlns:wp="http://schemas.openxmlformats.org/drawingml/2006/wordprocessingDrawing" xmlns:w10="urn:schemas-microsoft-com:office:word" xmlns:w="http://schemas.openxmlformats.org/wordprocessingml/2006/main" xmlns:w14="http://schemas.microsoft.com/office/word/2010/wordml" xmlns:w15="http://schemas.microsoft.com/office/word/2012/wordml" xmlns:w16cex="http://schemas.microsoft.com/office/word/2018/wordml/cex" xmlns:w16cid="http://schemas.microsoft.com/office/word/2016/wordml/cid" xmlns:w16="http://schemas.microsoft.com/office/word/2018/wordml" xmlns:w16sdtdh="http://schemas.microsoft.com/office/word/2020/wordml/sdtdatahash" xmlns:w16se="http://schemas.microsoft.com/office/word/2015/wordml/symex" xmlns:wpg="http://schemas.microsoft.com/office/word/2010/wordprocessingGroup" xmlns:wpi="http://schemas.microsoft.com/office/word/2010/wordprocessingInk" xmlns:wne="http://schemas.microsoft.com/office/word/2006/wordml" xmlns:wps="http://schemas.microsoft.com/office/word/2010/wordprocessingShape" mc:Ignorable="w14 w15 w16se w16cid w16 w16cex w16sdtdh wp14">
+<w:numbering xmlns:wpc="http://schemas.microsoft.com/office/word/2010/wordprocessingCanvas" xmlns:cx="http://schemas.microsoft.com/office/drawing/2014/chartex" xmlns:cx1="http://schemas.microsoft.com/office/drawing/2015/9/8/chartex" xmlns:cx2="http://schemas.microsoft.com/office/drawing/2015/10/21/chartex" xmlns:cx3="http://schemas.microsoft.com/office/drawing/2016/5/9/chartex" xmlns:cx4="http://schemas.microsoft.com/office/drawing/2016/5/10/chartex" xmlns:cx5="http://schemas.microsoft.com/office/drawing/2016/5/11/chartex" xmlns:cx6="http://schemas.microsoft.com/office/drawing/2016/5/12/chartex" xmlns:cx7="http://schemas.microsoft.com/office/drawing/2016/5/13/chartex" xmlns:cx8="http://schemas.microsoft.com/office/drawing/2016/5/14/chartex" xmlns:mc="http://schemas.openxmlformats.org/markup-compatibility/2006" xmlns:aink="http://schemas.microsoft.com/office/drawing/2016/ink" xmlns:am3d="http://schemas.microsoft.com/office/drawing/2017/model3d" xmlns:o="urn:schemas-microsoft-com:office:office" xmlns:oel="http://schemas.microsoft.com/office/2019/extlst" xmlns:r="http://schemas.openxmlformats.org/officeDocument/2006/relationships" xmlns:m="http://schemas.openxmlformats.org/officeDocument/2006/math" xmlns:v="urn:schemas-microsoft-com:vml" xmlns:wp14="http://schemas.microsoft.com/office/word/2010/wordprocessingDrawing" xmlns:wp="http://schemas.openxmlformats.org/drawingml/2006/wordprocessingDrawing" xmlns:w10="urn:schemas-microsoft-com:office:word" xmlns:w="http://schemas.openxmlformats.org/wordprocessingml/2006/main" xmlns:w14="http://schemas.microsoft.com/office/word/2010/wordml" xmlns:w15="http://schemas.microsoft.com/office/word/2012/wordml" xmlns:w16cex="http://schemas.microsoft.com/office/word/2018/wordml/cex" xmlns:w16cid="http://schemas.microsoft.com/office/word/2016/wordml/cid" xmlns:w16="http://schemas.microsoft.com/office/word/2018/wordml" xmlns:w16du="http://schemas.microsoft.com/office/word/2023/wordml/word16du" xmlns:w16sdtdh="http://schemas.microsoft.com/office/word/2020/wordml/sdtdatahash" xmlns:w16se="http://schemas.microsoft.com/office/word/2015/wordml/symex" xmlns:wpg="http://schemas.microsoft.com/office/word/2010/wordprocessingGroup" xmlns:wpi="http://schemas.microsoft.com/office/word/2010/wordprocessingInk" xmlns:wne="http://schemas.microsoft.com/office/word/2006/wordml" xmlns:wps="http://schemas.microsoft.com/office/word/2010/wordprocessingShape" mc:Ignorable="w14 w15 w16se w16cid w16 w16cex w16sdtdh wp14">
   <w:abstractNum w:abstractNumId="0" w15:restartNumberingAfterBreak="0">
     <w:nsid w:val="00317E09"/>
     <w:multiLevelType w:val="hybridMultilevel"/>
@@ -20481,100 +20350,100 @@
       </w:rPr>
     </w:lvl>
   </w:abstractNum>
-  <w:num w:numId="1">
+  <w:num w:numId="1" w16cid:durableId="579678908">
     <w:abstractNumId w:val="29"/>
   </w:num>
-  <w:num w:numId="2">
+  <w:num w:numId="2" w16cid:durableId="1220746202">
     <w:abstractNumId w:val="26"/>
   </w:num>
-  <w:num w:numId="3">
+  <w:num w:numId="3" w16cid:durableId="1745755870">
     <w:abstractNumId w:val="16"/>
   </w:num>
-  <w:num w:numId="4">
+  <w:num w:numId="4" w16cid:durableId="1628046325">
     <w:abstractNumId w:val="30"/>
   </w:num>
-  <w:num w:numId="5">
+  <w:num w:numId="5" w16cid:durableId="1496653124">
     <w:abstractNumId w:val="14"/>
   </w:num>
-  <w:num w:numId="6">
+  <w:num w:numId="6" w16cid:durableId="432942347">
     <w:abstractNumId w:val="8"/>
   </w:num>
-  <w:num w:numId="7">
+  <w:num w:numId="7" w16cid:durableId="2069108662">
     <w:abstractNumId w:val="1"/>
   </w:num>
-  <w:num w:numId="8">
+  <w:num w:numId="8" w16cid:durableId="392045600">
     <w:abstractNumId w:val="27"/>
   </w:num>
-  <w:num w:numId="9">
+  <w:num w:numId="9" w16cid:durableId="895899313">
     <w:abstractNumId w:val="7"/>
   </w:num>
-  <w:num w:numId="10">
+  <w:num w:numId="10" w16cid:durableId="1966429354">
     <w:abstractNumId w:val="28"/>
   </w:num>
-  <w:num w:numId="11">
+  <w:num w:numId="11" w16cid:durableId="1091971161">
     <w:abstractNumId w:val="0"/>
   </w:num>
-  <w:num w:numId="12">
+  <w:num w:numId="12" w16cid:durableId="1192762778">
     <w:abstractNumId w:val="15"/>
   </w:num>
-  <w:num w:numId="13">
+  <w:num w:numId="13" w16cid:durableId="651563111">
     <w:abstractNumId w:val="2"/>
   </w:num>
-  <w:num w:numId="14">
+  <w:num w:numId="14" w16cid:durableId="79328678">
     <w:abstractNumId w:val="17"/>
   </w:num>
-  <w:num w:numId="15">
+  <w:num w:numId="15" w16cid:durableId="1683623601">
     <w:abstractNumId w:val="5"/>
   </w:num>
-  <w:num w:numId="16">
+  <w:num w:numId="16" w16cid:durableId="128015098">
     <w:abstractNumId w:val="22"/>
   </w:num>
-  <w:num w:numId="17">
+  <w:num w:numId="17" w16cid:durableId="1828326409">
     <w:abstractNumId w:val="25"/>
   </w:num>
-  <w:num w:numId="18">
+  <w:num w:numId="18" w16cid:durableId="616523697">
     <w:abstractNumId w:val="4"/>
   </w:num>
-  <w:num w:numId="19">
+  <w:num w:numId="19" w16cid:durableId="1662386876">
     <w:abstractNumId w:val="19"/>
   </w:num>
-  <w:num w:numId="20">
+  <w:num w:numId="20" w16cid:durableId="1139693135">
     <w:abstractNumId w:val="18"/>
   </w:num>
-  <w:num w:numId="21">
+  <w:num w:numId="21" w16cid:durableId="408581377">
     <w:abstractNumId w:val="21"/>
   </w:num>
-  <w:num w:numId="22">
+  <w:num w:numId="22" w16cid:durableId="638457298">
     <w:abstractNumId w:val="24"/>
   </w:num>
-  <w:num w:numId="23">
+  <w:num w:numId="23" w16cid:durableId="484668726">
     <w:abstractNumId w:val="23"/>
   </w:num>
-  <w:num w:numId="24">
+  <w:num w:numId="24" w16cid:durableId="1495754557">
     <w:abstractNumId w:val="9"/>
   </w:num>
-  <w:num w:numId="25">
+  <w:num w:numId="25" w16cid:durableId="1779328463">
     <w:abstractNumId w:val="20"/>
   </w:num>
-  <w:num w:numId="26">
+  <w:num w:numId="26" w16cid:durableId="2118520859">
     <w:abstractNumId w:val="12"/>
   </w:num>
-  <w:num w:numId="27">
+  <w:num w:numId="27" w16cid:durableId="696778958">
     <w:abstractNumId w:val="10"/>
   </w:num>
-  <w:num w:numId="28">
+  <w:num w:numId="28" w16cid:durableId="501429485">
     <w:abstractNumId w:val="11"/>
   </w:num>
-  <w:num w:numId="29">
+  <w:num w:numId="29" w16cid:durableId="818107854">
     <w:abstractNumId w:val="6"/>
   </w:num>
-  <w:num w:numId="30">
+  <w:num w:numId="30" w16cid:durableId="1894266127">
     <w:abstractNumId w:val="13"/>
   </w:num>
-  <w:num w:numId="31">
+  <w:num w:numId="31" w16cid:durableId="1956331280">
     <w:abstractNumId w:val="3"/>
   </w:num>
-  <w:num w:numId="32">
+  <w:num w:numId="32" w16cid:durableId="289361490">
     <w:abstractNumId w:val="31"/>
   </w:num>
   <w:numIdMacAtCleanup w:val="14"/>
@@ -21029,6 +20898,7 @@
   <w:style w:type="character" w:default="1" w:styleId="DefaultParagraphFont">
     <w:name w:val="Default Paragraph Font"/>
     <w:uiPriority w:val="1"/>
+    <w:semiHidden/>
     <w:unhideWhenUsed/>
   </w:style>
   <w:style w:type="table" w:default="1" w:styleId="TableNormal">

</xml_diff>